<commit_message>
<> MST Prim's algorithm
</commit_message>
<xml_diff>
--- a/241_Exam_Review.docx
+++ b/241_Exam_Review.docx
@@ -2256,9 +2256,9 @@
       <w:r>
         <w:rPr>
           <w:b/>
-          <w:sz w:val="22"/>
-          <w:szCs w:val="22"/>
-          <w:lang w:eastAsia="zh-CN"/>
+          <w:noProof/>
+          <w:sz w:val="22"/>
+          <w:szCs w:val="22"/>
         </w:rPr>
         <w:drawing>
           <wp:inline distT="0" distB="0" distL="0" distR="0" wp14:anchorId="1EC46EE8" wp14:editId="2D415612">
@@ -2369,14 +2369,11 @@
       <w:pPr>
         <w:pStyle w:val="ListParagraph"/>
         <w:widowControl w:val="0"/>
-        <w:numPr>
-          <w:ilvl w:val="0"/>
-          <w:numId w:val="1"/>
-        </w:numPr>
         <w:autoSpaceDE w:val="0"/>
         <w:autoSpaceDN w:val="0"/>
         <w:adjustRightInd w:val="0"/>
         <w:spacing w:after="240" w:line="276" w:lineRule="auto"/>
+        <w:ind w:left="1440"/>
         <w:rPr>
           <w:b/>
           <w:sz w:val="22"/>
@@ -2384,16 +2381,27 @@
           <w:lang w:eastAsia="zh-CN"/>
         </w:rPr>
       </w:pPr>
-      <w:r>
+    </w:p>
+    <w:p>
+      <w:pPr>
+        <w:pStyle w:val="ListParagraph"/>
+        <w:widowControl w:val="0"/>
+        <w:numPr>
+          <w:ilvl w:val="0"/>
+          <w:numId w:val="19"/>
+        </w:numPr>
+        <w:autoSpaceDE w:val="0"/>
+        <w:autoSpaceDN w:val="0"/>
+        <w:adjustRightInd w:val="0"/>
+        <w:spacing w:after="240" w:line="276" w:lineRule="auto"/>
         <w:rPr>
           <w:b/>
           <w:sz w:val="22"/>
           <w:szCs w:val="22"/>
           <w:lang w:eastAsia="zh-CN"/>
         </w:rPr>
-        <w:t xml:space="preserve">Minimum </w:t>
-      </w:r>
-      <w:commentRangeStart w:id="11"/>
+      </w:pPr>
+      <w:commentRangeStart w:id="10"/>
       <w:r>
         <w:rPr>
           <w:b/>
@@ -2401,131 +2409,14 @@
           <w:szCs w:val="22"/>
           <w:lang w:eastAsia="zh-CN"/>
         </w:rPr>
-        <w:t>Spanning Tree</w:t>
-      </w:r>
-      <w:commentRangeEnd w:id="11"/>
+        <w:t>Breath First Search</w:t>
+      </w:r>
+      <w:commentRangeEnd w:id="10"/>
       <w:r>
         <w:rPr>
           <w:rStyle w:val="CommentReference"/>
         </w:rPr>
-        <w:commentReference w:id="11"/>
-      </w:r>
-      <w:r>
-        <w:rPr>
-          <w:b/>
-          <w:sz w:val="22"/>
-          <w:szCs w:val="22"/>
-          <w:lang w:eastAsia="zh-CN"/>
-        </w:rPr>
-        <w:t>:</w:t>
-      </w:r>
-      <w:r>
-        <w:rPr>
-          <w:b/>
-          <w:sz w:val="22"/>
-          <w:szCs w:val="22"/>
-          <w:lang w:eastAsia="zh-CN"/>
-        </w:rPr>
-        <w:t xml:space="preserve">  For each edge (u, v)</w:t>
-      </w:r>
-      <w:r>
-        <w:rPr>
-          <w:b/>
-          <w:sz w:val="22"/>
-          <w:szCs w:val="22"/>
-          <w:lang w:eastAsia="zh-CN"/>
-        </w:rPr>
-        <w:t xml:space="preserve"> belongs to E</w:t>
-      </w:r>
-      <w:r>
-        <w:rPr>
-          <w:b/>
-          <w:sz w:val="22"/>
-          <w:szCs w:val="22"/>
-          <w:lang w:eastAsia="zh-CN"/>
-        </w:rPr>
-        <w:t xml:space="preserve">, there is a cost or weight associated with it, w(u, v). The MST is </w:t>
-      </w:r>
-      <w:r>
-        <w:rPr>
-          <w:b/>
-          <w:sz w:val="22"/>
-          <w:szCs w:val="22"/>
-          <w:lang w:eastAsia="zh-CN"/>
-        </w:rPr>
-        <w:t>an</w:t>
-      </w:r>
-      <w:r>
-        <w:rPr>
-          <w:b/>
-          <w:sz w:val="22"/>
-          <w:szCs w:val="22"/>
-          <w:lang w:eastAsia="zh-CN"/>
-        </w:rPr>
-        <w:t xml:space="preserve"> acyclic subset T belongs to E that connect all the vertices and whose total weight w(T) = Total </w:t>
-      </w:r>
-      <w:r>
-        <w:rPr>
-          <w:b/>
-          <w:sz w:val="22"/>
-          <w:szCs w:val="22"/>
-          <w:lang w:eastAsia="zh-CN"/>
-        </w:rPr>
-        <w:t>w (</w:t>
-      </w:r>
-      <w:r>
-        <w:rPr>
-          <w:b/>
-          <w:sz w:val="22"/>
-          <w:szCs w:val="22"/>
-          <w:lang w:eastAsia="zh-CN"/>
-        </w:rPr>
-        <w:t xml:space="preserve">u, v) </w:t>
-      </w:r>
-      <w:r>
-        <w:rPr>
-          <w:b/>
-          <w:sz w:val="22"/>
-          <w:szCs w:val="22"/>
-          <w:lang w:eastAsia="zh-CN"/>
-        </w:rPr>
-        <w:t>where (u, v)</w:t>
-      </w:r>
-      <w:r>
-        <w:rPr>
-          <w:b/>
-          <w:sz w:val="22"/>
-          <w:szCs w:val="22"/>
-          <w:lang w:eastAsia="zh-CN"/>
-        </w:rPr>
-        <w:t xml:space="preserve"> </w:t>
-      </w:r>
-      <w:r>
-        <w:rPr>
-          <w:b/>
-          <w:sz w:val="22"/>
-          <w:szCs w:val="22"/>
-          <w:lang w:eastAsia="zh-CN"/>
-        </w:rPr>
-        <w:t xml:space="preserve">belongs to T, </w:t>
-      </w:r>
-      <w:r>
-        <w:rPr>
-          <w:b/>
-          <w:sz w:val="22"/>
-          <w:szCs w:val="22"/>
-          <w:lang w:eastAsia="zh-CN"/>
-        </w:rPr>
-        <w:t>is minimized.</w:t>
-      </w:r>
-      <w:r>
-        <w:rPr>
-          <w:b/>
-          <w:sz w:val="22"/>
-          <w:szCs w:val="22"/>
-          <w:lang w:eastAsia="zh-CN"/>
-        </w:rPr>
-        <w:t xml:space="preserve"> </w:t>
+        <w:commentReference w:id="10"/>
       </w:r>
     </w:p>
     <w:p>
@@ -2544,202 +2435,12 @@
           <w:lang w:eastAsia="zh-CN"/>
         </w:rPr>
       </w:pPr>
-    </w:p>
-    <w:p>
-      <w:pPr>
-        <w:pStyle w:val="ListParagraph"/>
-        <w:widowControl w:val="0"/>
-        <w:autoSpaceDE w:val="0"/>
-        <w:autoSpaceDN w:val="0"/>
-        <w:adjustRightInd w:val="0"/>
-        <w:spacing w:after="240" w:line="276" w:lineRule="auto"/>
-        <w:ind w:left="1440"/>
+      <w:r>
         <w:rPr>
           <w:b/>
-          <w:sz w:val="22"/>
-          <w:szCs w:val="22"/>
-          <w:lang w:eastAsia="zh-CN"/>
-        </w:rPr>
-      </w:pPr>
-    </w:p>
-    <w:p>
-      <w:pPr>
-        <w:pStyle w:val="ListParagraph"/>
-        <w:widowControl w:val="0"/>
-        <w:autoSpaceDE w:val="0"/>
-        <w:autoSpaceDN w:val="0"/>
-        <w:adjustRightInd w:val="0"/>
-        <w:spacing w:after="240" w:line="276" w:lineRule="auto"/>
-        <w:ind w:left="1440"/>
-        <w:rPr>
-          <w:b/>
-          <w:sz w:val="22"/>
-          <w:szCs w:val="22"/>
-          <w:lang w:eastAsia="zh-CN"/>
-        </w:rPr>
-      </w:pPr>
-    </w:p>
-    <w:p>
-      <w:pPr>
-        <w:pStyle w:val="ListParagraph"/>
-        <w:widowControl w:val="0"/>
-        <w:autoSpaceDE w:val="0"/>
-        <w:autoSpaceDN w:val="0"/>
-        <w:adjustRightInd w:val="0"/>
-        <w:spacing w:after="240" w:line="276" w:lineRule="auto"/>
-        <w:ind w:left="1440"/>
-        <w:rPr>
-          <w:b/>
-          <w:sz w:val="22"/>
-          <w:szCs w:val="22"/>
-          <w:lang w:eastAsia="zh-CN"/>
-        </w:rPr>
-      </w:pPr>
-    </w:p>
-    <w:p>
-      <w:pPr>
-        <w:pStyle w:val="ListParagraph"/>
-        <w:widowControl w:val="0"/>
-        <w:autoSpaceDE w:val="0"/>
-        <w:autoSpaceDN w:val="0"/>
-        <w:adjustRightInd w:val="0"/>
-        <w:spacing w:after="240" w:line="276" w:lineRule="auto"/>
-        <w:ind w:left="1440"/>
-        <w:rPr>
-          <w:b/>
-          <w:sz w:val="22"/>
-          <w:szCs w:val="22"/>
-          <w:lang w:eastAsia="zh-CN"/>
-        </w:rPr>
-      </w:pPr>
-    </w:p>
-    <w:p>
-      <w:pPr>
-        <w:pStyle w:val="ListParagraph"/>
-        <w:widowControl w:val="0"/>
-        <w:autoSpaceDE w:val="0"/>
-        <w:autoSpaceDN w:val="0"/>
-        <w:adjustRightInd w:val="0"/>
-        <w:spacing w:after="240" w:line="276" w:lineRule="auto"/>
-        <w:ind w:left="1440"/>
-        <w:rPr>
-          <w:b/>
-          <w:sz w:val="22"/>
-          <w:szCs w:val="22"/>
-          <w:lang w:eastAsia="zh-CN"/>
-        </w:rPr>
-      </w:pPr>
-    </w:p>
-    <w:p>
-      <w:pPr>
-        <w:pStyle w:val="ListParagraph"/>
-        <w:widowControl w:val="0"/>
-        <w:autoSpaceDE w:val="0"/>
-        <w:autoSpaceDN w:val="0"/>
-        <w:adjustRightInd w:val="0"/>
-        <w:spacing w:after="240" w:line="276" w:lineRule="auto"/>
-        <w:ind w:left="1440"/>
-        <w:rPr>
-          <w:b/>
-          <w:sz w:val="22"/>
-          <w:szCs w:val="22"/>
-          <w:lang w:eastAsia="zh-CN"/>
-        </w:rPr>
-      </w:pPr>
-    </w:p>
-    <w:p>
-      <w:pPr>
-        <w:pStyle w:val="ListParagraph"/>
-        <w:widowControl w:val="0"/>
-        <w:autoSpaceDE w:val="0"/>
-        <w:autoSpaceDN w:val="0"/>
-        <w:adjustRightInd w:val="0"/>
-        <w:spacing w:after="240" w:line="276" w:lineRule="auto"/>
-        <w:ind w:left="1440"/>
-        <w:rPr>
-          <w:b/>
-          <w:sz w:val="22"/>
-          <w:szCs w:val="22"/>
-          <w:lang w:eastAsia="zh-CN"/>
-        </w:rPr>
-      </w:pPr>
-    </w:p>
-    <w:p>
-      <w:pPr>
-        <w:pStyle w:val="ListParagraph"/>
-        <w:widowControl w:val="0"/>
-        <w:autoSpaceDE w:val="0"/>
-        <w:autoSpaceDN w:val="0"/>
-        <w:adjustRightInd w:val="0"/>
-        <w:spacing w:after="240" w:line="276" w:lineRule="auto"/>
-        <w:ind w:left="1440"/>
-        <w:rPr>
-          <w:b/>
-          <w:sz w:val="22"/>
-          <w:szCs w:val="22"/>
-          <w:lang w:eastAsia="zh-CN"/>
-        </w:rPr>
-      </w:pPr>
-    </w:p>
-    <w:p>
-      <w:pPr>
-        <w:pStyle w:val="ListParagraph"/>
-        <w:widowControl w:val="0"/>
-        <w:numPr>
-          <w:ilvl w:val="0"/>
-          <w:numId w:val="19"/>
-        </w:numPr>
-        <w:autoSpaceDE w:val="0"/>
-        <w:autoSpaceDN w:val="0"/>
-        <w:adjustRightInd w:val="0"/>
-        <w:spacing w:after="240" w:line="276" w:lineRule="auto"/>
-        <w:rPr>
-          <w:b/>
-          <w:sz w:val="22"/>
-          <w:szCs w:val="22"/>
-          <w:lang w:eastAsia="zh-CN"/>
-        </w:rPr>
-      </w:pPr>
-      <w:commentRangeStart w:id="12"/>
-      <w:r>
-        <w:rPr>
-          <w:b/>
-          <w:sz w:val="22"/>
-          <w:szCs w:val="22"/>
-          <w:lang w:eastAsia="zh-CN"/>
-        </w:rPr>
-        <w:t>Breath First Search</w:t>
-      </w:r>
-      <w:commentRangeEnd w:id="12"/>
-      <w:r>
-        <w:rPr>
-          <w:rStyle w:val="CommentReference"/>
-        </w:rPr>
-        <w:commentReference w:id="12"/>
-      </w:r>
-    </w:p>
-    <w:p>
-      <w:pPr>
-        <w:pStyle w:val="ListParagraph"/>
-        <w:widowControl w:val="0"/>
-        <w:autoSpaceDE w:val="0"/>
-        <w:autoSpaceDN w:val="0"/>
-        <w:adjustRightInd w:val="0"/>
-        <w:spacing w:after="240" w:line="276" w:lineRule="auto"/>
-        <w:ind w:left="1440"/>
-        <w:rPr>
-          <w:b/>
-          <w:sz w:val="22"/>
-          <w:szCs w:val="22"/>
-          <w:lang w:eastAsia="zh-CN"/>
-        </w:rPr>
-      </w:pPr>
-      <w:r>
-        <w:rPr>
-          <w:b/>
-          <w:sz w:val="22"/>
-          <w:szCs w:val="22"/>
-          <w:lang w:eastAsia="zh-CN"/>
+          <w:noProof/>
+          <w:sz w:val="22"/>
+          <w:szCs w:val="22"/>
         </w:rPr>
         <w:drawing>
           <wp:inline distT="0" distB="0" distL="0" distR="0" wp14:anchorId="49F943FA" wp14:editId="51288B69">
@@ -2782,6 +2483,186 @@
       <w:pPr>
         <w:pStyle w:val="ListParagraph"/>
         <w:widowControl w:val="0"/>
+        <w:numPr>
+          <w:ilvl w:val="0"/>
+          <w:numId w:val="1"/>
+        </w:numPr>
+        <w:autoSpaceDE w:val="0"/>
+        <w:autoSpaceDN w:val="0"/>
+        <w:adjustRightInd w:val="0"/>
+        <w:spacing w:after="240" w:line="276" w:lineRule="auto"/>
+        <w:rPr>
+          <w:b/>
+          <w:sz w:val="22"/>
+          <w:szCs w:val="22"/>
+          <w:lang w:eastAsia="zh-CN"/>
+        </w:rPr>
+      </w:pPr>
+      <w:r>
+        <w:rPr>
+          <w:b/>
+          <w:sz w:val="22"/>
+          <w:szCs w:val="22"/>
+          <w:lang w:eastAsia="zh-CN"/>
+        </w:rPr>
+        <w:t xml:space="preserve">Minimum </w:t>
+      </w:r>
+      <w:commentRangeStart w:id="11"/>
+      <w:r>
+        <w:rPr>
+          <w:b/>
+          <w:sz w:val="22"/>
+          <w:szCs w:val="22"/>
+          <w:lang w:eastAsia="zh-CN"/>
+        </w:rPr>
+        <w:t>Spanning Tree</w:t>
+      </w:r>
+      <w:commentRangeEnd w:id="11"/>
+      <w:r>
+        <w:rPr>
+          <w:rStyle w:val="CommentReference"/>
+        </w:rPr>
+        <w:commentReference w:id="11"/>
+      </w:r>
+      <w:r>
+        <w:rPr>
+          <w:b/>
+          <w:sz w:val="22"/>
+          <w:szCs w:val="22"/>
+          <w:lang w:eastAsia="zh-CN"/>
+        </w:rPr>
+        <w:t>:  For each edge (u, v) belongs to E, there is a cost or weight associated with it, w(u, v). The MST is an acyclic subset T belongs to E that connect all the vertices and whose total weight w(T) = Total w (u, v) where (u, v) belongs to T, is minimized.</w:t>
+      </w:r>
+      <w:r>
+        <w:rPr>
+          <w:b/>
+          <w:sz w:val="22"/>
+          <w:szCs w:val="22"/>
+          <w:lang w:eastAsia="zh-CN"/>
+        </w:rPr>
+        <w:t xml:space="preserve"> </w:t>
+      </w:r>
+    </w:p>
+    <w:p>
+      <w:pPr>
+        <w:pStyle w:val="ListParagraph"/>
+        <w:widowControl w:val="0"/>
+        <w:numPr>
+          <w:ilvl w:val="0"/>
+          <w:numId w:val="1"/>
+        </w:numPr>
+        <w:autoSpaceDE w:val="0"/>
+        <w:autoSpaceDN w:val="0"/>
+        <w:adjustRightInd w:val="0"/>
+        <w:spacing w:after="240" w:line="276" w:lineRule="auto"/>
+        <w:rPr>
+          <w:b/>
+          <w:sz w:val="22"/>
+          <w:szCs w:val="22"/>
+          <w:lang w:eastAsia="zh-CN"/>
+        </w:rPr>
+      </w:pPr>
+      <w:r>
+        <w:rPr>
+          <w:b/>
+          <w:sz w:val="22"/>
+          <w:szCs w:val="22"/>
+          <w:lang w:eastAsia="zh-CN"/>
+        </w:rPr>
+        <w:t xml:space="preserve">Pseudo code for </w:t>
+      </w:r>
+      <w:commentRangeStart w:id="12"/>
+      <w:r>
+        <w:rPr>
+          <w:b/>
+          <w:sz w:val="22"/>
+          <w:szCs w:val="22"/>
+          <w:lang w:eastAsia="zh-CN"/>
+        </w:rPr>
+        <w:t>Prim’</w:t>
+      </w:r>
+      <w:r>
+        <w:rPr>
+          <w:b/>
+          <w:sz w:val="22"/>
+          <w:szCs w:val="22"/>
+          <w:lang w:eastAsia="zh-CN"/>
+        </w:rPr>
+        <w:t>s algorithm</w:t>
+      </w:r>
+      <w:commentRangeEnd w:id="12"/>
+      <w:r>
+        <w:rPr>
+          <w:rStyle w:val="CommentReference"/>
+        </w:rPr>
+        <w:commentReference w:id="12"/>
+      </w:r>
+    </w:p>
+    <w:p>
+      <w:pPr>
+        <w:widowControl w:val="0"/>
+        <w:autoSpaceDE w:val="0"/>
+        <w:autoSpaceDN w:val="0"/>
+        <w:adjustRightInd w:val="0"/>
+        <w:spacing w:after="240" w:line="276" w:lineRule="auto"/>
+        <w:ind w:left="720"/>
+        <w:rPr>
+          <w:b/>
+          <w:sz w:val="22"/>
+          <w:szCs w:val="22"/>
+          <w:lang w:eastAsia="zh-CN"/>
+        </w:rPr>
+      </w:pPr>
+      <w:r>
+        <w:rPr>
+          <w:b/>
+          <w:sz w:val="22"/>
+          <w:szCs w:val="22"/>
+          <w:lang w:eastAsia="zh-CN"/>
+        </w:rPr>
+        <w:drawing>
+          <wp:inline distT="0" distB="0" distL="0" distR="0" wp14:anchorId="32644A46" wp14:editId="4C82409C">
+            <wp:extent cx="2566035" cy="2203956"/>
+            <wp:effectExtent l="0" t="0" r="0" b="6350"/>
+            <wp:docPr id="3" name="Picture 3"/>
+            <wp:cNvGraphicFramePr>
+              <a:graphicFrameLocks xmlns:a="http://schemas.openxmlformats.org/drawingml/2006/main" noChangeAspect="1"/>
+            </wp:cNvGraphicFramePr>
+            <a:graphic xmlns:a="http://schemas.openxmlformats.org/drawingml/2006/main">
+              <a:graphicData uri="http://schemas.openxmlformats.org/drawingml/2006/picture">
+                <pic:pic xmlns:pic="http://schemas.openxmlformats.org/drawingml/2006/picture">
+                  <pic:nvPicPr>
+                    <pic:cNvPr id="1" name=""/>
+                    <pic:cNvPicPr/>
+                  </pic:nvPicPr>
+                  <pic:blipFill>
+                    <a:blip r:embed="rId9"/>
+                    <a:stretch>
+                      <a:fillRect/>
+                    </a:stretch>
+                  </pic:blipFill>
+                  <pic:spPr>
+                    <a:xfrm>
+                      <a:off x="0" y="0"/>
+                      <a:ext cx="2572044" cy="2209117"/>
+                    </a:xfrm>
+                    <a:prstGeom prst="rect">
+                      <a:avLst/>
+                    </a:prstGeom>
+                  </pic:spPr>
+                </pic:pic>
+              </a:graphicData>
+            </a:graphic>
+          </wp:inline>
+        </w:drawing>
+      </w:r>
+      <w:bookmarkStart w:id="13" w:name="_GoBack"/>
+      <w:bookmarkEnd w:id="13"/>
+    </w:p>
+    <w:p>
+      <w:pPr>
+        <w:pStyle w:val="ListParagraph"/>
+        <w:widowControl w:val="0"/>
         <w:autoSpaceDE w:val="0"/>
         <w:autoSpaceDN w:val="0"/>
         <w:adjustRightInd w:val="0"/>
@@ -3101,8 +2982,6 @@
         </w:rPr>
         <w:t xml:space="preserve"> This process </w:t>
       </w:r>
-      <w:bookmarkStart w:id="10" w:name="_GoBack"/>
-      <w:bookmarkEnd w:id="10"/>
       <w:r>
         <w:rPr>
           <w:lang w:eastAsia="zh-CN"/>
@@ -3120,6 +2999,135 @@
           <w:lang w:eastAsia="zh-CN"/>
         </w:rPr>
         <w:t>until we have discovered all the vertices that are reachable from the original source vertex. If any undiscovered vertices remain, then depth-first search selects one of them as a new source, and it repeats the search from that source. The algorithm repeats this entire process until it has discovered all the vertices.</w:t>
+      </w:r>
+    </w:p>
+  </w:comment>
+  <w:comment w:id="10" w:author="Hyperion zw" w:date="2016-05-30T21:39:00Z" w:initials="Hz">
+    <w:p>
+      <w:pPr>
+        <w:pStyle w:val="CommentText"/>
+      </w:pPr>
+      <w:r>
+        <w:rPr>
+          <w:rStyle w:val="CommentReference"/>
+        </w:rPr>
+        <w:annotationRef/>
+      </w:r>
+      <w:r>
+        <w:t>Starting from source vertex s</w:t>
+      </w:r>
+    </w:p>
+    <w:p>
+      <w:pPr>
+        <w:pStyle w:val="CommentText"/>
+      </w:pPr>
+      <w:r>
+        <w:t>Enqueue s into a queue</w:t>
+      </w:r>
+    </w:p>
+    <w:p>
+      <w:pPr>
+        <w:pStyle w:val="CommentText"/>
+      </w:pPr>
+      <w:r>
+        <w:t>Do while loop when the queue is not empty as follow:</w:t>
+      </w:r>
+    </w:p>
+    <w:p>
+      <w:pPr>
+        <w:pStyle w:val="CommentText"/>
+        <w:ind w:left="720" w:firstLine="720"/>
+      </w:pPr>
+      <w:r>
+        <w:t>Vertex u &lt;- dequeue</w:t>
+      </w:r>
+    </w:p>
+    <w:p>
+      <w:pPr>
+        <w:pStyle w:val="CommentText"/>
+        <w:ind w:firstLine="1440"/>
+      </w:pPr>
+      <w:r>
+        <w:tab/>
+        <w:t>For each v belongs to the adjacent list of u</w:t>
+      </w:r>
+    </w:p>
+    <w:p>
+      <w:pPr>
+        <w:pStyle w:val="CommentText"/>
+      </w:pPr>
+      <w:r>
+        <w:tab/>
+      </w:r>
+      <w:r>
+        <w:tab/>
+        <w:t>If v is not visited</w:t>
+      </w:r>
+    </w:p>
+    <w:p>
+      <w:pPr>
+        <w:pStyle w:val="CommentText"/>
+      </w:pPr>
+      <w:r>
+        <w:tab/>
+      </w:r>
+      <w:r>
+        <w:tab/>
+      </w:r>
+      <w:r>
+        <w:tab/>
+      </w:r>
+      <w:proofErr w:type="spellStart"/>
+      <w:r>
+        <w:t>v.d</w:t>
+      </w:r>
+      <w:proofErr w:type="spellEnd"/>
+      <w:r>
+        <w:t xml:space="preserve"> = </w:t>
+      </w:r>
+      <w:proofErr w:type="spellStart"/>
+      <w:r>
+        <w:t>u.d</w:t>
+      </w:r>
+      <w:proofErr w:type="spellEnd"/>
+      <w:r>
+        <w:t xml:space="preserve"> + 1</w:t>
+      </w:r>
+    </w:p>
+    <w:p>
+      <w:pPr>
+        <w:pStyle w:val="CommentText"/>
+        <w:rPr>
+          <w:lang w:eastAsia="zh-CN"/>
+        </w:rPr>
+      </w:pPr>
+      <w:r>
+        <w:tab/>
+      </w:r>
+      <w:r>
+        <w:tab/>
+      </w:r>
+      <w:r>
+        <w:tab/>
+        <w:t>v == marked</w:t>
+      </w:r>
+    </w:p>
+    <w:p>
+      <w:pPr>
+        <w:pStyle w:val="CommentText"/>
+        <w:rPr>
+          <w:lang w:eastAsia="zh-CN"/>
+        </w:rPr>
+      </w:pPr>
+      <w:r>
+        <w:tab/>
+      </w:r>
+      <w:r>
+        <w:tab/>
+      </w:r>
+      <w:r>
+        <w:tab/>
+        <w:t>enqueue v</w:t>
       </w:r>
     </w:p>
   </w:comment>
@@ -3147,7 +3155,7 @@
       </w:r>
     </w:p>
   </w:comment>
-  <w:comment w:id="12" w:author="Hyperion zw" w:date="2016-05-30T21:39:00Z" w:initials="Hz">
+  <w:comment w:id="12" w:author="Hyperion zw" w:date="2016-05-30T22:43:00Z" w:initials="Hz">
     <w:p>
       <w:pPr>
         <w:pStyle w:val="CommentText"/>
@@ -3157,123 +3165,6 @@
           <w:rStyle w:val="CommentReference"/>
         </w:rPr>
         <w:annotationRef/>
-      </w:r>
-      <w:r>
-        <w:t>Starting from source vertex s</w:t>
-      </w:r>
-    </w:p>
-    <w:p>
-      <w:pPr>
-        <w:pStyle w:val="CommentText"/>
-      </w:pPr>
-      <w:r>
-        <w:t>Enqueue s into a queue</w:t>
-      </w:r>
-    </w:p>
-    <w:p>
-      <w:pPr>
-        <w:pStyle w:val="CommentText"/>
-      </w:pPr>
-      <w:r>
-        <w:t>Do while loop when the queue is not empty as follow:</w:t>
-      </w:r>
-    </w:p>
-    <w:p>
-      <w:pPr>
-        <w:pStyle w:val="CommentText"/>
-        <w:ind w:left="720" w:firstLine="720"/>
-      </w:pPr>
-      <w:r>
-        <w:t>Vertex u &lt;- dequeue</w:t>
-      </w:r>
-    </w:p>
-    <w:p>
-      <w:pPr>
-        <w:pStyle w:val="CommentText"/>
-        <w:ind w:firstLine="1440"/>
-      </w:pPr>
-      <w:r>
-        <w:tab/>
-        <w:t>For each v belongs to the adjacent list of u</w:t>
-      </w:r>
-    </w:p>
-    <w:p>
-      <w:pPr>
-        <w:pStyle w:val="CommentText"/>
-      </w:pPr>
-      <w:r>
-        <w:tab/>
-      </w:r>
-      <w:r>
-        <w:tab/>
-        <w:t>If v is not visited</w:t>
-      </w:r>
-    </w:p>
-    <w:p>
-      <w:pPr>
-        <w:pStyle w:val="CommentText"/>
-      </w:pPr>
-      <w:r>
-        <w:tab/>
-      </w:r>
-      <w:r>
-        <w:tab/>
-      </w:r>
-      <w:r>
-        <w:tab/>
-      </w:r>
-      <w:proofErr w:type="spellStart"/>
-      <w:r>
-        <w:t>v.d</w:t>
-      </w:r>
-      <w:proofErr w:type="spellEnd"/>
-      <w:r>
-        <w:t xml:space="preserve"> = </w:t>
-      </w:r>
-      <w:proofErr w:type="spellStart"/>
-      <w:r>
-        <w:t>u.d</w:t>
-      </w:r>
-      <w:proofErr w:type="spellEnd"/>
-      <w:r>
-        <w:t xml:space="preserve"> + 1</w:t>
-      </w:r>
-    </w:p>
-    <w:p>
-      <w:pPr>
-        <w:pStyle w:val="CommentText"/>
-        <w:rPr>
-          <w:rFonts w:hint="eastAsia"/>
-          <w:lang w:eastAsia="zh-CN"/>
-        </w:rPr>
-      </w:pPr>
-      <w:r>
-        <w:tab/>
-      </w:r>
-      <w:r>
-        <w:tab/>
-      </w:r>
-      <w:r>
-        <w:tab/>
-        <w:t>v == marked</w:t>
-      </w:r>
-    </w:p>
-    <w:p>
-      <w:pPr>
-        <w:pStyle w:val="CommentText"/>
-        <w:rPr>
-          <w:lang w:eastAsia="zh-CN"/>
-        </w:rPr>
-      </w:pPr>
-      <w:r>
-        <w:tab/>
-      </w:r>
-      <w:r>
-        <w:tab/>
-      </w:r>
-      <w:r>
-        <w:tab/>
-        <w:t>enqueue v</w:t>
       </w:r>
     </w:p>
   </w:comment>
@@ -3292,8 +3183,9 @@
   <w15:commentEx w15:paraId="24DE8C6C" w15:done="0"/>
   <w15:commentEx w15:paraId="12183EB6" w15:done="0"/>
   <w15:commentEx w15:paraId="4C50C97E" w15:done="0"/>
-  <w15:commentEx w15:paraId="1352F50E" w15:done="0"/>
   <w15:commentEx w15:paraId="534298E1" w15:done="0"/>
+  <w15:commentEx w15:paraId="7EBC578A" w15:done="0"/>
+  <w15:commentEx w15:paraId="22A4BBB4" w15:done="0"/>
 </w15:commentsEx>
 </file>
 

</xml_diff>